<commit_message>
website en paar kleine details...
</commit_message>
<xml_diff>
--- a/website unimacro/source/1_installation/Installing packages via pip.docx
+++ b/website unimacro/source/1_installation/Installing packages via pip.docx
@@ -1,6 +1,6 @@
 
 <file path=word/document.xml><?xml version="1.0" encoding="utf-8"?>
-<w:document xmlns:wpc="http://schemas.microsoft.com/office/word/2010/wordprocessingCanvas" xmlns:cx="http://schemas.microsoft.com/office/drawing/2014/chartex" xmlns:cx1="http://schemas.microsoft.com/office/drawing/2015/9/8/chartex" xmlns:cx2="http://schemas.microsoft.com/office/drawing/2015/10/21/chartex" xmlns:cx3="http://schemas.microsoft.com/office/drawing/2016/5/9/chartex" xmlns:cx4="http://schemas.microsoft.com/office/drawing/2016/5/10/chartex" xmlns:cx5="http://schemas.microsoft.com/office/drawing/2016/5/11/chartex" xmlns:cx6="http://schemas.microsoft.com/office/drawing/2016/5/12/chartex" xmlns:cx7="http://schemas.microsoft.com/office/drawing/2016/5/13/chartex" xmlns:cx8="http://schemas.microsoft.com/office/drawing/2016/5/14/chartex" xmlns:mc="http://schemas.openxmlformats.org/markup-compatibility/2006" xmlns:aink="http://schemas.microsoft.com/office/drawing/2016/ink" xmlns:am3d="http://schemas.microsoft.com/office/drawing/2017/model3d" xmlns:o="urn:schemas-microsoft-com:office:office" xmlns:r="http://schemas.openxmlformats.org/officeDocument/2006/relationships" xmlns:m="http://schemas.openxmlformats.org/officeDocument/2006/math" xmlns:v="urn:schemas-microsoft-com:vml" xmlns:wp14="http://schemas.microsoft.com/office/word/2010/wordprocessingDrawing" xmlns:wp="http://schemas.openxmlformats.org/drawingml/2006/wordprocessingDrawing" xmlns:w10="urn:schemas-microsoft-com:office:word" xmlns:w="http://schemas.openxmlformats.org/wordprocessingml/2006/main" xmlns:w14="http://schemas.microsoft.com/office/word/2010/wordml" xmlns:w15="http://schemas.microsoft.com/office/word/2012/wordml" xmlns:w16cid="http://schemas.microsoft.com/office/word/2016/wordml/cid" xmlns:w16se="http://schemas.microsoft.com/office/word/2015/wordml/symex" xmlns:wpg="http://schemas.microsoft.com/office/word/2010/wordprocessingGroup" xmlns:wpi="http://schemas.microsoft.com/office/word/2010/wordprocessingInk" xmlns:wne="http://schemas.microsoft.com/office/word/2006/wordml" xmlns:wps="http://schemas.microsoft.com/office/word/2010/wordprocessingShape" mc:Ignorable="w14 w15 w16se w16cid wp14">
+<w:document xmlns:wpc="http://schemas.microsoft.com/office/word/2010/wordprocessingCanvas" xmlns:cx="http://schemas.microsoft.com/office/drawing/2014/chartex" xmlns:cx1="http://schemas.microsoft.com/office/drawing/2015/9/8/chartex" xmlns:cx2="http://schemas.microsoft.com/office/drawing/2015/10/21/chartex" xmlns:cx3="http://schemas.microsoft.com/office/drawing/2016/5/9/chartex" xmlns:cx4="http://schemas.microsoft.com/office/drawing/2016/5/10/chartex" xmlns:cx5="http://schemas.microsoft.com/office/drawing/2016/5/11/chartex" xmlns:cx6="http://schemas.microsoft.com/office/drawing/2016/5/12/chartex" xmlns:cx7="http://schemas.microsoft.com/office/drawing/2016/5/13/chartex" xmlns:cx8="http://schemas.microsoft.com/office/drawing/2016/5/14/chartex" xmlns:mc="http://schemas.openxmlformats.org/markup-compatibility/2006" xmlns:aink="http://schemas.microsoft.com/office/drawing/2016/ink" xmlns:am3d="http://schemas.microsoft.com/office/drawing/2017/model3d" xmlns:o="urn:schemas-microsoft-com:office:office" xmlns:r="http://schemas.openxmlformats.org/officeDocument/2006/relationships" xmlns:m="http://schemas.openxmlformats.org/officeDocument/2006/math" xmlns:v="urn:schemas-microsoft-com:vml" xmlns:wp14="http://schemas.microsoft.com/office/word/2010/wordprocessingDrawing" xmlns:wp="http://schemas.openxmlformats.org/drawingml/2006/wordprocessingDrawing" xmlns:w10="urn:schemas-microsoft-com:office:word" xmlns:w="http://schemas.openxmlformats.org/wordprocessingml/2006/main" xmlns:w14="http://schemas.microsoft.com/office/word/2010/wordml" xmlns:w15="http://schemas.microsoft.com/office/word/2012/wordml" xmlns:w16cex="http://schemas.microsoft.com/office/word/2018/wordml/cex" xmlns:w16cid="http://schemas.microsoft.com/office/word/2016/wordml/cid" xmlns:w16="http://schemas.microsoft.com/office/word/2018/wordml" xmlns:w16se="http://schemas.microsoft.com/office/word/2015/wordml/symex" xmlns:wpg="http://schemas.microsoft.com/office/word/2010/wordprocessingGroup" xmlns:wpi="http://schemas.microsoft.com/office/word/2010/wordprocessingInk" xmlns:wne="http://schemas.microsoft.com/office/word/2006/wordml" xmlns:wps="http://schemas.microsoft.com/office/word/2010/wordprocessingShape" mc:Ignorable="w14 w15 w16se w16cid w16 w16cex wp14">
   <w:body>
     <w:p>
       <w:pPr>
@@ -76,27 +76,140 @@
       <w:r>
         <w:t>-</w:t>
       </w:r>
-      <w:r>
-        <w:t xml:space="preserve">open a </w:t>
-      </w:r>
-      <w:proofErr w:type="spellStart"/>
-      <w:r>
+      <w:proofErr w:type="spellStart"/>
+      <w:r>
+        <w:t>Note</w:t>
+      </w:r>
+      <w:proofErr w:type="spellEnd"/>
+      <w:r>
+        <w:t xml:space="preserve">: these </w:t>
+      </w:r>
+      <w:proofErr w:type="spellStart"/>
+      <w:r>
+        <w:t>examples</w:t>
+      </w:r>
+      <w:proofErr w:type="spellEnd"/>
+      <w:r>
+        <w:t xml:space="preserve"> are </w:t>
+      </w:r>
+      <w:proofErr w:type="spellStart"/>
+      <w:r>
+        <w:t>done</w:t>
+      </w:r>
+      <w:proofErr w:type="spellEnd"/>
+      <w:r>
+        <w:t xml:space="preserve"> </w:t>
+      </w:r>
+      <w:proofErr w:type="spellStart"/>
+      <w:r>
+        <w:t>with</w:t>
+      </w:r>
+      <w:proofErr w:type="spellEnd"/>
+      <w:r>
+        <w:t xml:space="preserve"> python2.7.16, </w:t>
+      </w:r>
+      <w:proofErr w:type="spellStart"/>
+      <w:r>
+        <w:t>the</w:t>
+      </w:r>
+      <w:proofErr w:type="spellEnd"/>
+      <w:r>
+        <w:t xml:space="preserve"> </w:t>
+      </w:r>
+      <w:proofErr w:type="spellStart"/>
+      <w:r>
+        <w:t>latest</w:t>
+      </w:r>
+      <w:proofErr w:type="spellEnd"/>
+      <w:r>
+        <w:t xml:space="preserve"> 2.7 release is </w:t>
+      </w:r>
+      <w:proofErr w:type="spellStart"/>
+      <w:r>
+        <w:t>now</w:t>
+      </w:r>
+      <w:proofErr w:type="spellEnd"/>
+      <w:r>
+        <w:t xml:space="preserve"> 2.7.18. Does </w:t>
+      </w:r>
+      <w:proofErr w:type="spellStart"/>
+      <w:r>
+        <w:t>not</w:t>
+      </w:r>
+      <w:proofErr w:type="spellEnd"/>
+      <w:r>
+        <w:t xml:space="preserve"> make </w:t>
+      </w:r>
+      <w:proofErr w:type="spellStart"/>
+      <w:r>
+        <w:t>much</w:t>
+      </w:r>
+      <w:proofErr w:type="spellEnd"/>
+      <w:r>
+        <w:t xml:space="preserve"> </w:t>
+      </w:r>
+      <w:proofErr w:type="spellStart"/>
+      <w:r>
+        <w:t>difference</w:t>
+      </w:r>
+      <w:proofErr w:type="spellEnd"/>
+      <w:r>
+        <w:t>…</w:t>
+      </w:r>
+    </w:p>
+    <w:p/>
+    <w:p>
+      <w:r>
+        <w:t>-</w:t>
+      </w:r>
+      <w:r>
+        <w:rPr>
+          <w:b/>
+          <w:bCs/>
+        </w:rPr>
+        <w:t>O</w:t>
+      </w:r>
+      <w:r>
+        <w:rPr>
+          <w:b/>
+          <w:bCs/>
+        </w:rPr>
+        <w:t xml:space="preserve">pen a </w:t>
+      </w:r>
+      <w:proofErr w:type="spellStart"/>
+      <w:r>
+        <w:rPr>
+          <w:b/>
+          <w:bCs/>
+        </w:rPr>
         <w:t>command</w:t>
       </w:r>
       <w:proofErr w:type="spellEnd"/>
       <w:r>
+        <w:rPr>
+          <w:b/>
+          <w:bCs/>
+        </w:rPr>
         <w:t xml:space="preserve"> prompt in </w:t>
       </w:r>
       <w:proofErr w:type="spellStart"/>
       <w:r>
+        <w:rPr>
+          <w:b/>
+          <w:bCs/>
+        </w:rPr>
         <w:t>admin</w:t>
       </w:r>
       <w:proofErr w:type="spellEnd"/>
       <w:r>
-        <w:t xml:space="preserve"> mode</w:t>
-      </w:r>
-      <w:r>
-        <w:t xml:space="preserve">: </w:t>
+        <w:rPr>
+          <w:b/>
+          <w:bCs/>
+        </w:rPr>
+        <w:t xml:space="preserve"> mode:</w:t>
+      </w:r>
+      <w:r>
+        <w:t xml:space="preserve"> </w:t>
       </w:r>
       <w:r>
         <w:t xml:space="preserve">Start menu, type </w:t>
@@ -129,7 +242,17 @@
       </w:r>
       <w:proofErr w:type="spellEnd"/>
       <w:r>
-        <w:t xml:space="preserve"> Run as administrator;</w:t>
+        <w:t xml:space="preserve"> </w:t>
+      </w:r>
+      <w:r>
+        <w:rPr>
+          <w:b/>
+          <w:bCs/>
+        </w:rPr>
+        <w:t>Run as administrator</w:t>
+      </w:r>
+      <w:r>
+        <w:t>;</w:t>
       </w:r>
     </w:p>
     <w:p/>
@@ -146,7 +269,7 @@
         <w:t xml:space="preserve"> </w:t>
       </w:r>
       <w:r>
-        <w:t xml:space="preserve">first go </w:t>
+        <w:t xml:space="preserve">go </w:t>
       </w:r>
       <w:proofErr w:type="spellStart"/>
       <w:r>
@@ -343,6 +466,27 @@
         <w:t>:</w:t>
       </w:r>
     </w:p>
+    <w:p>
+      <w:r>
+        <w:t xml:space="preserve">NOTE: </w:t>
+      </w:r>
+      <w:proofErr w:type="spellStart"/>
+      <w:r>
+        <w:t>the</w:t>
+      </w:r>
+      <w:proofErr w:type="spellEnd"/>
+      <w:r>
+        <w:t xml:space="preserve"> special option of </w:t>
+      </w:r>
+      <w:proofErr w:type="spellStart"/>
+      <w:r>
+        <w:t>wxpython</w:t>
+      </w:r>
+      <w:proofErr w:type="spellEnd"/>
+      <w:r>
+        <w:t>:</w:t>
+      </w:r>
+    </w:p>
     <w:p/>
     <w:p>
       <w:r>
@@ -388,6 +532,12 @@
         <w:t>ython</w:t>
       </w:r>
       <w:proofErr w:type="spellEnd"/>
+      <w:r>
+        <w:rPr>
+          <w:b/>
+        </w:rPr>
+        <w:t>==4.0.3</w:t>
+      </w:r>
     </w:p>
     <w:p>
       <w:r>
@@ -490,18 +640,282 @@
       </w:r>
       <w:proofErr w:type="spellEnd"/>
     </w:p>
+    <w:p>
+      <w:pPr>
+        <w:rPr>
+          <w:b/>
+        </w:rPr>
+      </w:pPr>
+    </w:p>
+    <w:p>
+      <w:r>
+        <w:t>-</w:t>
+      </w:r>
+      <w:proofErr w:type="spellStart"/>
+      <w:r>
+        <w:t>You</w:t>
+      </w:r>
+      <w:proofErr w:type="spellEnd"/>
+      <w:r>
+        <w:t xml:space="preserve"> </w:t>
+      </w:r>
+      <w:proofErr w:type="spellStart"/>
+      <w:r>
+        <w:t>can</w:t>
+      </w:r>
+      <w:proofErr w:type="spellEnd"/>
+      <w:r>
+        <w:t xml:space="preserve"> check </w:t>
+      </w:r>
+      <w:proofErr w:type="spellStart"/>
+      <w:r>
+        <w:t>the</w:t>
+      </w:r>
+      <w:proofErr w:type="spellEnd"/>
+      <w:r>
+        <w:t xml:space="preserve"> </w:t>
+      </w:r>
+      <w:proofErr w:type="spellStart"/>
+      <w:r>
+        <w:t>version</w:t>
+      </w:r>
+      <w:proofErr w:type="spellEnd"/>
+      <w:r>
+        <w:t xml:space="preserve"> of </w:t>
+      </w:r>
+      <w:proofErr w:type="spellStart"/>
+      <w:r>
+        <w:t>your</w:t>
+      </w:r>
+      <w:proofErr w:type="spellEnd"/>
+      <w:r>
+        <w:t xml:space="preserve"> </w:t>
+      </w:r>
+      <w:proofErr w:type="spellStart"/>
+      <w:r>
+        <w:t>wxpython</w:t>
+      </w:r>
+      <w:proofErr w:type="spellEnd"/>
+      <w:r>
+        <w:t xml:space="preserve"> </w:t>
+      </w:r>
+      <w:proofErr w:type="spellStart"/>
+      <w:r>
+        <w:t>version</w:t>
+      </w:r>
+      <w:proofErr w:type="spellEnd"/>
+      <w:r>
+        <w:t xml:space="preserve">, </w:t>
+      </w:r>
+      <w:proofErr w:type="spellStart"/>
+      <w:r>
+        <w:t>by</w:t>
+      </w:r>
+      <w:proofErr w:type="spellEnd"/>
+      <w:r>
+        <w:t xml:space="preserve"> </w:t>
+      </w:r>
+      <w:proofErr w:type="spellStart"/>
+      <w:r>
+        <w:t>starting</w:t>
+      </w:r>
+      <w:proofErr w:type="spellEnd"/>
+      <w:r>
+        <w:t xml:space="preserve"> a python2 </w:t>
+      </w:r>
+      <w:proofErr w:type="spellStart"/>
+      <w:r>
+        <w:t>session</w:t>
+      </w:r>
+      <w:proofErr w:type="spellEnd"/>
+    </w:p>
+    <w:p>
+      <w:r>
+        <w:t>C:\Python27\Scripts&gt;</w:t>
+      </w:r>
+      <w:r>
+        <w:rPr>
+          <w:b/>
+          <w:bCs/>
+        </w:rPr>
+        <w:t>..\python.exe</w:t>
+      </w:r>
+    </w:p>
+    <w:p>
+      <w:r>
+        <w:t>Python 2.7.16 (…)</w:t>
+      </w:r>
+    </w:p>
+    <w:p>
+      <w:r>
+        <w:t>Type "help" (…)</w:t>
+      </w:r>
+    </w:p>
+    <w:p>
+      <w:r>
+        <w:t xml:space="preserve">&gt;&gt;&gt; </w:t>
+      </w:r>
+      <w:r>
+        <w:rPr>
+          <w:b/>
+          <w:bCs/>
+        </w:rPr>
+        <w:t xml:space="preserve">import </w:t>
+      </w:r>
+      <w:proofErr w:type="spellStart"/>
+      <w:r>
+        <w:rPr>
+          <w:b/>
+          <w:bCs/>
+        </w:rPr>
+        <w:t>wx</w:t>
+      </w:r>
+      <w:proofErr w:type="spellEnd"/>
+    </w:p>
+    <w:p>
+      <w:r>
+        <w:t xml:space="preserve">&gt;&gt;&gt; </w:t>
+      </w:r>
+      <w:proofErr w:type="spellStart"/>
+      <w:r>
+        <w:rPr>
+          <w:b/>
+          <w:bCs/>
+        </w:rPr>
+        <w:t>wx.version</w:t>
+      </w:r>
+      <w:proofErr w:type="spellEnd"/>
+      <w:r>
+        <w:rPr>
+          <w:b/>
+          <w:bCs/>
+        </w:rPr>
+        <w:t>()</w:t>
+      </w:r>
+    </w:p>
+    <w:p>
+      <w:r>
+        <w:t>u'4.0.6 (…)'</w:t>
+      </w:r>
+    </w:p>
+    <w:p>
+      <w:r>
+        <w:t>&gt;&gt;&gt; (</w:t>
+      </w:r>
+      <w:proofErr w:type="spellStart"/>
+      <w:r>
+        <w:rPr>
+          <w:b/>
+          <w:bCs/>
+        </w:rPr>
+        <w:t>press</w:t>
+      </w:r>
+      <w:proofErr w:type="spellEnd"/>
+      <w:r>
+        <w:rPr>
+          <w:b/>
+          <w:bCs/>
+        </w:rPr>
+        <w:t xml:space="preserve"> </w:t>
+      </w:r>
+      <w:proofErr w:type="spellStart"/>
+      <w:r>
+        <w:rPr>
+          <w:b/>
+          <w:bCs/>
+        </w:rPr>
+        <w:t>ctrl+Z</w:t>
+      </w:r>
+      <w:proofErr w:type="spellEnd"/>
+      <w:r>
+        <w:rPr>
+          <w:b/>
+          <w:bCs/>
+        </w:rPr>
+        <w:t xml:space="preserve"> </w:t>
+      </w:r>
+      <w:proofErr w:type="spellStart"/>
+      <w:r>
+        <w:rPr>
+          <w:b/>
+          <w:bCs/>
+        </w:rPr>
+        <w:t>and</w:t>
+      </w:r>
+      <w:proofErr w:type="spellEnd"/>
+      <w:r>
+        <w:rPr>
+          <w:b/>
+          <w:bCs/>
+        </w:rPr>
+        <w:t xml:space="preserve"> enter</w:t>
+      </w:r>
+      <w:r>
+        <w:t xml:space="preserve"> </w:t>
+      </w:r>
+      <w:proofErr w:type="spellStart"/>
+      <w:r>
+        <w:t>to</w:t>
+      </w:r>
+      <w:proofErr w:type="spellEnd"/>
+      <w:r>
+        <w:t xml:space="preserve"> </w:t>
+      </w:r>
+      <w:proofErr w:type="spellStart"/>
+      <w:r>
+        <w:t>quit</w:t>
+      </w:r>
+      <w:proofErr w:type="spellEnd"/>
+      <w:r>
+        <w:t xml:space="preserve"> </w:t>
+      </w:r>
+      <w:proofErr w:type="spellStart"/>
+      <w:r>
+        <w:t>the</w:t>
+      </w:r>
+      <w:proofErr w:type="spellEnd"/>
+      <w:r>
+        <w:t xml:space="preserve"> python </w:t>
+      </w:r>
+      <w:proofErr w:type="spellStart"/>
+      <w:r>
+        <w:t>session</w:t>
+      </w:r>
+      <w:proofErr w:type="spellEnd"/>
+    </w:p>
     <w:p/>
     <w:p>
-      <w:r>
-        <w:t>-</w:t>
-      </w:r>
-      <w:proofErr w:type="spellStart"/>
-      <w:r>
-        <w:t>If</w:t>
-      </w:r>
-      <w:proofErr w:type="spellEnd"/>
-      <w:r>
-        <w:t xml:space="preserve"> </w:t>
+      <w:proofErr w:type="spellStart"/>
+      <w:r>
+        <w:t>When</w:t>
+      </w:r>
+      <w:proofErr w:type="spellEnd"/>
+      <w:r>
+        <w:t xml:space="preserve"> </w:t>
+      </w:r>
+      <w:proofErr w:type="spellStart"/>
+      <w:r>
+        <w:t>your</w:t>
+      </w:r>
+      <w:proofErr w:type="spellEnd"/>
+      <w:r>
+        <w:t xml:space="preserve"> </w:t>
+      </w:r>
+      <w:proofErr w:type="spellStart"/>
+      <w:r>
+        <w:t>version</w:t>
+      </w:r>
+      <w:proofErr w:type="spellEnd"/>
+      <w:r>
+        <w:t xml:space="preserve"> is </w:t>
+      </w:r>
+      <w:proofErr w:type="spellStart"/>
+      <w:r>
+        <w:t>above</w:t>
+      </w:r>
+      <w:proofErr w:type="spellEnd"/>
+      <w:r>
+        <w:t xml:space="preserve"> 4.0.3, </w:t>
       </w:r>
       <w:proofErr w:type="spellStart"/>
       <w:r>
@@ -509,7 +923,273 @@
       </w:r>
       <w:proofErr w:type="spellEnd"/>
       <w:r>
-        <w:t xml:space="preserve"> want </w:t>
+        <w:t xml:space="preserve"> </w:t>
+      </w:r>
+      <w:proofErr w:type="spellStart"/>
+      <w:r>
+        <w:t>should</w:t>
+      </w:r>
+      <w:proofErr w:type="spellEnd"/>
+      <w:r>
+        <w:t xml:space="preserve"> </w:t>
+      </w:r>
+      <w:proofErr w:type="spellStart"/>
+      <w:r>
+        <w:t>uninstall</w:t>
+      </w:r>
+      <w:proofErr w:type="spellEnd"/>
+      <w:r>
+        <w:t xml:space="preserve"> </w:t>
+      </w:r>
+      <w:proofErr w:type="spellStart"/>
+      <w:r>
+        <w:t>the</w:t>
+      </w:r>
+      <w:proofErr w:type="spellEnd"/>
+      <w:r>
+        <w:t xml:space="preserve"> </w:t>
+      </w:r>
+      <w:proofErr w:type="spellStart"/>
+      <w:r>
+        <w:t>previous</w:t>
+      </w:r>
+      <w:proofErr w:type="spellEnd"/>
+      <w:r>
+        <w:t xml:space="preserve"> </w:t>
+      </w:r>
+      <w:proofErr w:type="spellStart"/>
+      <w:r>
+        <w:t>installed</w:t>
+      </w:r>
+      <w:proofErr w:type="spellEnd"/>
+      <w:r>
+        <w:t xml:space="preserve"> </w:t>
+      </w:r>
+      <w:proofErr w:type="spellStart"/>
+      <w:r>
+        <w:t>wxpython</w:t>
+      </w:r>
+      <w:proofErr w:type="spellEnd"/>
+      <w:r>
+        <w:t>:</w:t>
+      </w:r>
+    </w:p>
+    <w:p>
+      <w:pPr>
+        <w:rPr>
+          <w:b/>
+        </w:rPr>
+      </w:pPr>
+      <w:r>
+        <w:t>C:\Python27\Scripts&gt;</w:t>
+      </w:r>
+      <w:r>
+        <w:rPr>
+          <w:b/>
+        </w:rPr>
+        <w:t xml:space="preserve">pip </w:t>
+      </w:r>
+      <w:proofErr w:type="spellStart"/>
+      <w:r>
+        <w:rPr>
+          <w:b/>
+        </w:rPr>
+        <w:t>un</w:t>
+      </w:r>
+      <w:r>
+        <w:rPr>
+          <w:b/>
+        </w:rPr>
+        <w:t>install</w:t>
+      </w:r>
+      <w:proofErr w:type="spellEnd"/>
+      <w:r>
+        <w:rPr>
+          <w:b/>
+        </w:rPr>
+        <w:t xml:space="preserve"> </w:t>
+      </w:r>
+      <w:proofErr w:type="spellStart"/>
+      <w:r>
+        <w:rPr>
+          <w:b/>
+        </w:rPr>
+        <w:t>wx</w:t>
+      </w:r>
+      <w:r>
+        <w:rPr>
+          <w:b/>
+        </w:rPr>
+        <w:t>p</w:t>
+      </w:r>
+      <w:r>
+        <w:rPr>
+          <w:b/>
+        </w:rPr>
+        <w:t>ython</w:t>
+      </w:r>
+      <w:proofErr w:type="spellEnd"/>
+    </w:p>
+    <w:p>
+      <w:pPr>
+        <w:rPr>
+          <w:bCs/>
+        </w:rPr>
+      </w:pPr>
+      <w:proofErr w:type="spellStart"/>
+      <w:r>
+        <w:rPr>
+          <w:bCs/>
+        </w:rPr>
+        <w:t>a</w:t>
+      </w:r>
+      <w:r>
+        <w:rPr>
+          <w:bCs/>
+        </w:rPr>
+        <w:t>nd</w:t>
+      </w:r>
+      <w:proofErr w:type="spellEnd"/>
+      <w:r>
+        <w:rPr>
+          <w:bCs/>
+        </w:rPr>
+        <w:t xml:space="preserve"> </w:t>
+      </w:r>
+      <w:proofErr w:type="spellStart"/>
+      <w:r>
+        <w:rPr>
+          <w:bCs/>
+        </w:rPr>
+        <w:t>then</w:t>
+      </w:r>
+      <w:proofErr w:type="spellEnd"/>
+      <w:r>
+        <w:rPr>
+          <w:bCs/>
+        </w:rPr>
+        <w:t xml:space="preserve"> </w:t>
+      </w:r>
+      <w:proofErr w:type="spellStart"/>
+      <w:r>
+        <w:rPr>
+          <w:bCs/>
+        </w:rPr>
+        <w:t>install</w:t>
+      </w:r>
+      <w:proofErr w:type="spellEnd"/>
+      <w:r>
+        <w:rPr>
+          <w:bCs/>
+        </w:rPr>
+        <w:t xml:space="preserve"> </w:t>
+      </w:r>
+      <w:proofErr w:type="spellStart"/>
+      <w:r>
+        <w:rPr>
+          <w:bCs/>
+        </w:rPr>
+        <w:t>wxpython</w:t>
+      </w:r>
+      <w:proofErr w:type="spellEnd"/>
+      <w:r>
+        <w:rPr>
+          <w:bCs/>
+        </w:rPr>
+        <w:t xml:space="preserve"> as </w:t>
+      </w:r>
+      <w:proofErr w:type="spellStart"/>
+      <w:r>
+        <w:rPr>
+          <w:bCs/>
+        </w:rPr>
+        <w:t>shown</w:t>
+      </w:r>
+      <w:proofErr w:type="spellEnd"/>
+      <w:r>
+        <w:rPr>
+          <w:bCs/>
+        </w:rPr>
+        <w:t xml:space="preserve"> </w:t>
+      </w:r>
+      <w:proofErr w:type="spellStart"/>
+      <w:r>
+        <w:rPr>
+          <w:bCs/>
+        </w:rPr>
+        <w:t>above</w:t>
+      </w:r>
+      <w:proofErr w:type="spellEnd"/>
+      <w:r>
+        <w:rPr>
+          <w:bCs/>
+        </w:rPr>
+        <w:t>.</w:t>
+      </w:r>
+    </w:p>
+    <w:p/>
+    <w:p>
+      <w:r>
+        <w:t>-I</w:t>
+      </w:r>
+      <w:r>
+        <w:t xml:space="preserve">t does </w:t>
+      </w:r>
+      <w:proofErr w:type="spellStart"/>
+      <w:r>
+        <w:t>not</w:t>
+      </w:r>
+      <w:proofErr w:type="spellEnd"/>
+      <w:r>
+        <w:t xml:space="preserve"> </w:t>
+      </w:r>
+      <w:proofErr w:type="spellStart"/>
+      <w:r>
+        <w:t>harm</w:t>
+      </w:r>
+      <w:proofErr w:type="spellEnd"/>
+      <w:r>
+        <w:t xml:space="preserve"> </w:t>
+      </w:r>
+      <w:proofErr w:type="spellStart"/>
+      <w:r>
+        <w:t>when</w:t>
+      </w:r>
+      <w:proofErr w:type="spellEnd"/>
+      <w:r>
+        <w:t xml:space="preserve"> </w:t>
+      </w:r>
+      <w:proofErr w:type="spellStart"/>
+      <w:r>
+        <w:t>you</w:t>
+      </w:r>
+      <w:proofErr w:type="spellEnd"/>
+      <w:r>
+        <w:t xml:space="preserve"> </w:t>
+      </w:r>
+      <w:proofErr w:type="spellStart"/>
+      <w:r>
+        <w:t>repeat</w:t>
+      </w:r>
+      <w:proofErr w:type="spellEnd"/>
+      <w:r>
+        <w:t xml:space="preserve"> a pip </w:t>
+      </w:r>
+      <w:proofErr w:type="spellStart"/>
+      <w:r>
+        <w:t>install</w:t>
+      </w:r>
+      <w:proofErr w:type="spellEnd"/>
+      <w:r>
+        <w:t xml:space="preserve"> </w:t>
+      </w:r>
+      <w:proofErr w:type="spellStart"/>
+      <w:r>
+        <w:t>command</w:t>
+      </w:r>
+      <w:proofErr w:type="spellEnd"/>
+      <w:r>
+        <w:t xml:space="preserve">, in order </w:t>
       </w:r>
       <w:proofErr w:type="spellStart"/>
       <w:r>
@@ -529,81 +1209,15 @@
       </w:r>
       <w:proofErr w:type="spellStart"/>
       <w:r>
-        <w:t>you</w:t>
-      </w:r>
-      <w:proofErr w:type="spellEnd"/>
-      <w:r>
-        <w:t xml:space="preserve"> </w:t>
-      </w:r>
-      <w:bookmarkStart w:id="0" w:name="_GoBack"/>
-      <w:bookmarkEnd w:id="0"/>
-      <w:proofErr w:type="spellStart"/>
-      <w:r>
-        <w:t>did</w:t>
-      </w:r>
-      <w:proofErr w:type="spellEnd"/>
-      <w:r>
-        <w:t xml:space="preserve"> </w:t>
-      </w:r>
-      <w:proofErr w:type="spellStart"/>
-      <w:r>
-        <w:t>so</w:t>
-      </w:r>
-      <w:proofErr w:type="spellEnd"/>
-      <w:r>
-        <w:t xml:space="preserve"> </w:t>
-      </w:r>
-      <w:proofErr w:type="spellStart"/>
-      <w:r>
-        <w:t>already</w:t>
-      </w:r>
-      <w:proofErr w:type="spellEnd"/>
-      <w:r>
-        <w:t xml:space="preserve">, </w:t>
-      </w:r>
-      <w:proofErr w:type="spellStart"/>
-      <w:r>
-        <w:t>you</w:t>
-      </w:r>
-      <w:proofErr w:type="spellEnd"/>
-      <w:r>
-        <w:t xml:space="preserve"> </w:t>
-      </w:r>
-      <w:proofErr w:type="spellStart"/>
-      <w:r>
-        <w:t>can</w:t>
-      </w:r>
-      <w:proofErr w:type="spellEnd"/>
-      <w:r>
-        <w:t xml:space="preserve"> </w:t>
-      </w:r>
-      <w:proofErr w:type="spellStart"/>
-      <w:r>
-        <w:t>safely</w:t>
-      </w:r>
-      <w:proofErr w:type="spellEnd"/>
-      <w:r>
-        <w:t xml:space="preserve"> call </w:t>
-      </w:r>
-      <w:proofErr w:type="spellStart"/>
-      <w:r>
-        <w:t>such</w:t>
-      </w:r>
-      <w:proofErr w:type="spellEnd"/>
-      <w:r>
-        <w:t xml:space="preserve"> a </w:t>
-      </w:r>
-      <w:proofErr w:type="spellStart"/>
-      <w:r>
-        <w:t>command</w:t>
-      </w:r>
-      <w:proofErr w:type="spellEnd"/>
-      <w:r>
-        <w:t xml:space="preserve"> </w:t>
-      </w:r>
-      <w:proofErr w:type="spellStart"/>
-      <w:r>
-        <w:t>again</w:t>
+        <w:t>the</w:t>
+      </w:r>
+      <w:proofErr w:type="spellEnd"/>
+      <w:r>
+        <w:t xml:space="preserve"> package is </w:t>
+      </w:r>
+      <w:proofErr w:type="spellStart"/>
+      <w:r>
+        <w:t>installed</w:t>
       </w:r>
       <w:proofErr w:type="spellEnd"/>
       <w:r>
@@ -735,6 +1349,7 @@
         </w:rPr>
       </w:pPr>
       <w:r>
+        <w:lastRenderedPageBreak/>
         <w:t>C:\Python27\Scripts&gt;</w:t>
       </w:r>
       <w:r>
@@ -1098,7 +1713,6 @@
     </w:p>
     <w:p>
       <w:r>
-        <w:lastRenderedPageBreak/>
         <w:t xml:space="preserve">DEPRECATION: Python 2.7 </w:t>
       </w:r>
       <w:proofErr w:type="spellStart"/>
@@ -1362,133 +1976,268 @@
         <w:t xml:space="preserve"> six-1.12.0</w:t>
       </w:r>
     </w:p>
-    <w:p>
-      <w:proofErr w:type="spellStart"/>
-      <w:r>
+    <w:p/>
+    <w:p>
+      <w:pPr>
+        <w:rPr>
+          <w:b/>
+          <w:bCs/>
+        </w:rPr>
+      </w:pPr>
+      <w:proofErr w:type="spellStart"/>
+      <w:r>
+        <w:rPr>
+          <w:b/>
+          <w:bCs/>
+        </w:rPr>
         <w:t>Note</w:t>
       </w:r>
       <w:proofErr w:type="spellEnd"/>
       <w:r>
+        <w:rPr>
+          <w:b/>
+          <w:bCs/>
+        </w:rPr>
         <w:t xml:space="preserve">: Python2.7 </w:t>
       </w:r>
       <w:proofErr w:type="spellStart"/>
       <w:r>
+        <w:rPr>
+          <w:b/>
+          <w:bCs/>
+        </w:rPr>
         <w:t>will</w:t>
       </w:r>
       <w:proofErr w:type="spellEnd"/>
       <w:r>
-        <w:t xml:space="preserve"> </w:t>
-      </w:r>
-      <w:proofErr w:type="spellStart"/>
-      <w:r>
+        <w:rPr>
+          <w:b/>
+          <w:bCs/>
+        </w:rPr>
+        <w:t xml:space="preserve"> </w:t>
+      </w:r>
+      <w:proofErr w:type="spellStart"/>
+      <w:r>
+        <w:rPr>
+          <w:b/>
+          <w:bCs/>
+        </w:rPr>
         <w:t>not</w:t>
       </w:r>
       <w:proofErr w:type="spellEnd"/>
       <w:r>
-        <w:t xml:space="preserve"> </w:t>
-      </w:r>
-      <w:proofErr w:type="spellStart"/>
-      <w:r>
+        <w:rPr>
+          <w:b/>
+          <w:bCs/>
+        </w:rPr>
+        <w:t xml:space="preserve"> </w:t>
+      </w:r>
+      <w:proofErr w:type="spellStart"/>
+      <w:r>
+        <w:rPr>
+          <w:b/>
+          <w:bCs/>
+        </w:rPr>
         <w:t>be</w:t>
       </w:r>
       <w:proofErr w:type="spellEnd"/>
       <w:r>
-        <w:t xml:space="preserve"> </w:t>
-      </w:r>
-      <w:proofErr w:type="spellStart"/>
-      <w:r>
+        <w:rPr>
+          <w:b/>
+          <w:bCs/>
+        </w:rPr>
+        <w:t xml:space="preserve"> </w:t>
+      </w:r>
+      <w:proofErr w:type="spellStart"/>
+      <w:r>
+        <w:rPr>
+          <w:b/>
+          <w:bCs/>
+        </w:rPr>
         <w:t>maintained</w:t>
       </w:r>
       <w:proofErr w:type="spellEnd"/>
       <w:r>
-        <w:t xml:space="preserve"> </w:t>
-      </w:r>
-      <w:proofErr w:type="spellStart"/>
-      <w:r>
+        <w:rPr>
+          <w:b/>
+          <w:bCs/>
+        </w:rPr>
+        <w:t xml:space="preserve"> </w:t>
+      </w:r>
+      <w:proofErr w:type="spellStart"/>
+      <w:r>
+        <w:rPr>
+          <w:b/>
+          <w:bCs/>
+        </w:rPr>
         <w:t>after</w:t>
       </w:r>
       <w:proofErr w:type="spellEnd"/>
       <w:r>
-        <w:t xml:space="preserve"> </w:t>
-      </w:r>
-      <w:proofErr w:type="spellStart"/>
-      <w:r>
+        <w:rPr>
+          <w:b/>
+          <w:bCs/>
+        </w:rPr>
+        <w:t xml:space="preserve"> </w:t>
+      </w:r>
+      <w:proofErr w:type="spellStart"/>
+      <w:r>
+        <w:rPr>
+          <w:b/>
+          <w:bCs/>
+        </w:rPr>
         <w:t>January</w:t>
       </w:r>
       <w:proofErr w:type="spellEnd"/>
       <w:r>
+        <w:rPr>
+          <w:b/>
+          <w:bCs/>
+        </w:rPr>
         <w:t xml:space="preserve"> 1st 2020. </w:t>
       </w:r>
       <w:proofErr w:type="spellStart"/>
       <w:r>
+        <w:rPr>
+          <w:b/>
+          <w:bCs/>
+        </w:rPr>
         <w:t>Work</w:t>
       </w:r>
       <w:proofErr w:type="spellEnd"/>
       <w:r>
-        <w:t xml:space="preserve"> </w:t>
-      </w:r>
-      <w:proofErr w:type="spellStart"/>
-      <w:r>
+        <w:rPr>
+          <w:b/>
+          <w:bCs/>
+        </w:rPr>
+        <w:t xml:space="preserve"> </w:t>
+      </w:r>
+      <w:proofErr w:type="spellStart"/>
+      <w:r>
+        <w:rPr>
+          <w:b/>
+          <w:bCs/>
+        </w:rPr>
         <w:t>for</w:t>
       </w:r>
       <w:proofErr w:type="spellEnd"/>
       <w:r>
-        <w:t xml:space="preserve"> </w:t>
-      </w:r>
-      <w:proofErr w:type="spellStart"/>
-      <w:r>
+        <w:rPr>
+          <w:b/>
+          <w:bCs/>
+        </w:rPr>
+        <w:t xml:space="preserve"> </w:t>
+      </w:r>
+      <w:proofErr w:type="spellStart"/>
+      <w:r>
+        <w:rPr>
+          <w:b/>
+          <w:bCs/>
+        </w:rPr>
         <w:t>the</w:t>
       </w:r>
       <w:proofErr w:type="spellEnd"/>
       <w:r>
-        <w:t xml:space="preserve"> </w:t>
-      </w:r>
-      <w:proofErr w:type="spellStart"/>
-      <w:r>
+        <w:rPr>
+          <w:b/>
+          <w:bCs/>
+        </w:rPr>
+        <w:t xml:space="preserve"> </w:t>
+      </w:r>
+      <w:proofErr w:type="spellStart"/>
+      <w:r>
+        <w:rPr>
+          <w:b/>
+          <w:bCs/>
+        </w:rPr>
         <w:t>Natlink</w:t>
       </w:r>
       <w:proofErr w:type="spellEnd"/>
       <w:r>
-        <w:t xml:space="preserve"> </w:t>
-      </w:r>
-      <w:proofErr w:type="spellStart"/>
-      <w:r>
+        <w:rPr>
+          <w:b/>
+          <w:bCs/>
+        </w:rPr>
+        <w:t xml:space="preserve"> </w:t>
+      </w:r>
+      <w:proofErr w:type="spellStart"/>
+      <w:r>
+        <w:rPr>
+          <w:b/>
+          <w:bCs/>
+        </w:rPr>
         <w:t>developers</w:t>
       </w:r>
       <w:proofErr w:type="spellEnd"/>
       <w:r>
-        <w:t xml:space="preserve"> </w:t>
-      </w:r>
-      <w:proofErr w:type="spellStart"/>
-      <w:r>
+        <w:rPr>
+          <w:b/>
+          <w:bCs/>
+        </w:rPr>
+        <w:t xml:space="preserve"> </w:t>
+      </w:r>
+      <w:proofErr w:type="spellStart"/>
+      <w:r>
+        <w:rPr>
+          <w:b/>
+          <w:bCs/>
+        </w:rPr>
         <w:t>to</w:t>
       </w:r>
       <w:proofErr w:type="spellEnd"/>
       <w:r>
-        <w:t xml:space="preserve"> </w:t>
-      </w:r>
-      <w:proofErr w:type="spellStart"/>
-      <w:r>
+        <w:rPr>
+          <w:b/>
+          <w:bCs/>
+        </w:rPr>
+        <w:t xml:space="preserve"> </w:t>
+      </w:r>
+      <w:proofErr w:type="spellStart"/>
+      <w:r>
+        <w:rPr>
+          <w:b/>
+          <w:bCs/>
+        </w:rPr>
         <w:t>bring</w:t>
       </w:r>
       <w:proofErr w:type="spellEnd"/>
       <w:r>
-        <w:t xml:space="preserve"> </w:t>
-      </w:r>
-      <w:proofErr w:type="spellStart"/>
-      <w:r>
+        <w:rPr>
+          <w:b/>
+          <w:bCs/>
+        </w:rPr>
+        <w:t xml:space="preserve"> </w:t>
+      </w:r>
+      <w:proofErr w:type="spellStart"/>
+      <w:r>
+        <w:rPr>
+          <w:b/>
+          <w:bCs/>
+        </w:rPr>
         <w:t>Natlink</w:t>
       </w:r>
       <w:proofErr w:type="spellEnd"/>
       <w:r>
-        <w:t xml:space="preserve"> </w:t>
-      </w:r>
-      <w:proofErr w:type="spellStart"/>
-      <w:r>
+        <w:rPr>
+          <w:b/>
+          <w:bCs/>
+        </w:rPr>
+        <w:t xml:space="preserve"> </w:t>
+      </w:r>
+      <w:proofErr w:type="spellStart"/>
+      <w:r>
+        <w:rPr>
+          <w:b/>
+          <w:bCs/>
+        </w:rPr>
         <w:t>to</w:t>
       </w:r>
       <w:proofErr w:type="spellEnd"/>
       <w:r>
+        <w:rPr>
+          <w:b/>
+          <w:bCs/>
+        </w:rPr>
         <w:t xml:space="preserve"> Python 3!</w:t>
       </w:r>
     </w:p>
@@ -1504,7 +2253,7 @@
 </file>
 
 <file path=word/styles.xml><?xml version="1.0" encoding="utf-8"?>
-<w:styles xmlns:mc="http://schemas.openxmlformats.org/markup-compatibility/2006" xmlns:r="http://schemas.openxmlformats.org/officeDocument/2006/relationships" xmlns:w="http://schemas.openxmlformats.org/wordprocessingml/2006/main" xmlns:w14="http://schemas.microsoft.com/office/word/2010/wordml" xmlns:w15="http://schemas.microsoft.com/office/word/2012/wordml" xmlns:w16cid="http://schemas.microsoft.com/office/word/2016/wordml/cid" xmlns:w16se="http://schemas.microsoft.com/office/word/2015/wordml/symex" mc:Ignorable="w14 w15 w16se w16cid">
+<w:styles xmlns:mc="http://schemas.openxmlformats.org/markup-compatibility/2006" xmlns:r="http://schemas.openxmlformats.org/officeDocument/2006/relationships" xmlns:w="http://schemas.openxmlformats.org/wordprocessingml/2006/main" xmlns:w14="http://schemas.microsoft.com/office/word/2010/wordml" xmlns:w15="http://schemas.microsoft.com/office/word/2012/wordml" xmlns:w16cex="http://schemas.microsoft.com/office/word/2018/wordml/cex" xmlns:w16cid="http://schemas.microsoft.com/office/word/2016/wordml/cid" xmlns:w16="http://schemas.microsoft.com/office/word/2018/wordml" xmlns:w16se="http://schemas.microsoft.com/office/word/2015/wordml/symex" mc:Ignorable="w14 w15 w16se w16cid w16 w16cex">
   <w:docDefaults>
     <w:rPrDefault>
       <w:rPr>
@@ -1520,7 +2269,7 @@
       </w:pPr>
     </w:pPrDefault>
   </w:docDefaults>
-  <w:latentStyles w:defLockedState="0" w:defUIPriority="99" w:defSemiHidden="0" w:defUnhideWhenUsed="0" w:defQFormat="0" w:count="375">
+  <w:latentStyles w:defLockedState="0" w:defUIPriority="99" w:defSemiHidden="0" w:defUnhideWhenUsed="0" w:defQFormat="0" w:count="376">
     <w:lsdException w:name="Normal" w:uiPriority="0" w:qFormat="1"/>
     <w:lsdException w:name="heading 1" w:uiPriority="9" w:qFormat="1"/>
     <w:lsdException w:name="heading 2" w:semiHidden="1" w:uiPriority="9" w:unhideWhenUsed="1" w:qFormat="1"/>
@@ -1896,6 +2645,7 @@
     <w:lsdException w:name="Smart Hyperlink" w:semiHidden="1" w:unhideWhenUsed="1"/>
     <w:lsdException w:name="Hashtag" w:semiHidden="1" w:unhideWhenUsed="1"/>
     <w:lsdException w:name="Unresolved Mention" w:semiHidden="1" w:unhideWhenUsed="1"/>
+    <w:lsdException w:name="Smart Link" w:semiHidden="1" w:unhideWhenUsed="1"/>
   </w:latentStyles>
   <w:style w:type="paragraph" w:default="1" w:styleId="Standaard">
     <w:name w:val="Normal"/>

</xml_diff>